<commit_message>
Te juro que es la ultima
</commit_message>
<xml_diff>
--- a/Entrega 2.docx
+++ b/Entrega 2.docx
@@ -924,7 +924,7 @@
         <w:rPr>
           <w:bCs/>
         </w:rPr>
-        <w:t>30</w:t>
+        <w:t>06</w:t>
       </w:r>
       <w:r>
         <w:rPr>
@@ -936,7 +936,7 @@
         <w:rPr>
           <w:bCs/>
         </w:rPr>
-        <w:t>8</w:t>
+        <w:t>9</w:t>
       </w:r>
       <w:r>
         <w:rPr>
@@ -1449,7 +1449,7 @@
                 <w:noProof/>
                 <w:webHidden/>
               </w:rPr>
-              <w:t>6</w:t>
+              <w:t>7</w:t>
             </w:r>
             <w:r>
               <w:rPr>
@@ -1521,7 +1521,7 @@
                 <w:noProof/>
                 <w:webHidden/>
               </w:rPr>
-              <w:t>6</w:t>
+              <w:t>8</w:t>
             </w:r>
             <w:r>
               <w:rPr>
@@ -4228,29 +4228,7 @@
                 <w:szCs w:val="20"/>
                 <w:lang w:val="es-AR"/>
               </w:rPr>
-              <w:t xml:space="preserve">Requerimiento de Interfaz de Software, significativo para la arquitectura, que implica el desarrollo de interfaces mediante </w:t>
-            </w:r>
-            <w:proofErr w:type="gramStart"/>
-            <w:r>
-              <w:rPr>
-                <w:rFonts w:eastAsia="Times New Roman"/>
-                <w:color w:val="000000"/>
-                <w:sz w:val="20"/>
-                <w:szCs w:val="20"/>
-                <w:lang w:val="es-AR"/>
-              </w:rPr>
-              <w:t>servicios</w:t>
-            </w:r>
-            <w:proofErr w:type="gramEnd"/>
-            <w:r>
-              <w:rPr>
-                <w:rFonts w:eastAsia="Times New Roman"/>
-                <w:color w:val="000000"/>
-                <w:sz w:val="20"/>
-                <w:szCs w:val="20"/>
-                <w:lang w:val="es-AR"/>
-              </w:rPr>
-              <w:t xml:space="preserve"> por ejemplo, para enviar los datos a notificar vía </w:t>
+              <w:t xml:space="preserve">Requerimiento de Interfaz de Software, significativo para la arquitectura, que implica el desarrollo de interfaces mediante servicios por ejemplo, para enviar los datos a notificar vía </w:t>
             </w:r>
             <w:proofErr w:type="spellStart"/>
             <w:r>
@@ -6166,25 +6144,7 @@
           <w:i/>
           <w:iCs/>
         </w:rPr>
-        <w:t>“</w:t>
-      </w:r>
-      <w:r>
-        <w:rPr>
-          <w:b/>
-          <w:bCs/>
-          <w:i/>
-          <w:iCs/>
-        </w:rPr>
-        <w:t>También se debe crear una “exposición virtual” (con acceso desde la web o desde dispositivos móviles) en la que el público pueda recorrer una exposición, con la opción de tener un guía virtual (voz que acompaña el recorrido y brinda información de cada obra).</w:t>
-      </w:r>
-      <w:r>
-        <w:rPr>
-          <w:b/>
-          <w:bCs/>
-          <w:i/>
-          <w:iCs/>
-        </w:rPr>
-        <w:t>”</w:t>
+        <w:t>“También se debe crear una “exposición virtual” (con acceso desde la web o desde dispositivos móviles) en la que el público pueda recorrer una exposición, con la opción de tener un guía virtual (voz que acompaña el recorrido y brinda información de cada obra).”</w:t>
       </w:r>
     </w:p>
     <w:p>
@@ -6510,7 +6470,7 @@
                 <w:bCs/>
                 <w:sz w:val="20"/>
                 <w:szCs w:val="20"/>
-                <w:lang w:val="es-AR" w:eastAsia="en-US"/>
+                <w:lang w:val="en-US" w:eastAsia="en-US"/>
               </w:rPr>
             </w:pPr>
             <w:r>
@@ -6520,9 +6480,9 @@
                 <w:bCs/>
                 <w:sz w:val="20"/>
                 <w:szCs w:val="20"/>
-                <w:lang w:val="es-AR" w:eastAsia="en-US"/>
-              </w:rPr>
-              <w:t xml:space="preserve">RNF 1 - Tecnología web, RNF 2 - Tecnología </w:t>
+                <w:lang w:val="en-US" w:eastAsia="en-US"/>
+              </w:rPr>
+              <w:t xml:space="preserve">RNF 1 - </w:t>
             </w:r>
             <w:proofErr w:type="spellStart"/>
             <w:r>
@@ -6532,9 +6492,9 @@
                 <w:bCs/>
                 <w:sz w:val="20"/>
                 <w:szCs w:val="20"/>
-                <w:lang w:val="es-AR" w:eastAsia="en-US"/>
-              </w:rPr>
-              <w:t>mobile</w:t>
+                <w:lang w:val="en-US" w:eastAsia="en-US"/>
+              </w:rPr>
+              <w:t>Tecnología</w:t>
             </w:r>
             <w:proofErr w:type="spellEnd"/>
             <w:r>
@@ -6544,23 +6504,10 @@
                 <w:bCs/>
                 <w:sz w:val="20"/>
                 <w:szCs w:val="20"/>
-                <w:lang w:val="es-AR" w:eastAsia="en-US"/>
-              </w:rPr>
-              <w:t xml:space="preserve">, RNF 7 - Front </w:t>
-            </w:r>
-            <w:proofErr w:type="spellStart"/>
-            <w:r>
-              <w:rPr>
-                <w:rFonts w:eastAsiaTheme="minorHAnsi"/>
-                <w:b/>
-                <w:bCs/>
-                <w:sz w:val="20"/>
-                <w:szCs w:val="20"/>
-                <w:lang w:val="es-AR" w:eastAsia="en-US"/>
-              </w:rPr>
-              <w:t>End</w:t>
-            </w:r>
-            <w:proofErr w:type="spellEnd"/>
+                <w:lang w:val="en-US" w:eastAsia="en-US"/>
+              </w:rPr>
+              <w:t xml:space="preserve"> web, RNF, RNF 7 - Front End</w:t>
+            </w:r>
           </w:p>
           <w:p>
             <w:pPr>

</xml_diff>